<commit_message>
Version 2.7 - Clean Code & Update Readme.docx
</commit_message>
<xml_diff>
--- a/MyApplication/Readme.docx
+++ b/MyApplication/Readme.docx
@@ -4,6 +4,39 @@
   <w:body>
     <w:p>
       <w:pPr>
+        <w:jc w:val="center"/>
+        <w:rPr>
+          <w:rFonts w:ascii="Courier New" w:hAnsi="Courier New" w:cs="Courier New"/>
+          <w:b/>
+          <w:bCs/>
+          <w:sz w:val="24"/>
+          <w:szCs w:val="24"/>
+        </w:rPr>
+      </w:pPr>
+      <w:r>
+        <w:rPr>
+          <w:rFonts w:ascii="Courier New" w:hAnsi="Courier New" w:cs="Courier New" w:hint="cs"/>
+          <w:b/>
+          <w:bCs/>
+          <w:sz w:val="24"/>
+          <w:szCs w:val="24"/>
+          <w:rtl/>
+        </w:rPr>
+        <w:t xml:space="preserve">محصول جدید دیگری از </w:t>
+      </w:r>
+      <w:r>
+        <w:rPr>
+          <w:rFonts w:ascii="Courier New" w:hAnsi="Courier New" w:cs="Courier New"/>
+          <w:b/>
+          <w:bCs/>
+          <w:sz w:val="24"/>
+          <w:szCs w:val="24"/>
+        </w:rPr>
+        <w:t>Iranian Experts</w:t>
+      </w:r>
+    </w:p>
+    <w:p>
+      <w:pPr>
         <w:bidi w:val="0"/>
         <w:jc w:val="center"/>
         <w:rPr>
@@ -11,8 +44,8 @@
           <w:b/>
           <w:bCs/>
           <w:color w:val="FF0000"/>
-          <w:sz w:val="32"/>
-          <w:szCs w:val="32"/>
+          <w:sz w:val="52"/>
+          <w:szCs w:val="52"/>
         </w:rPr>
       </w:pPr>
       <w:r>
@@ -21,8 +54,8 @@
           <w:b/>
           <w:bCs/>
           <w:color w:val="FF0000"/>
-          <w:sz w:val="32"/>
-          <w:szCs w:val="32"/>
+          <w:sz w:val="52"/>
+          <w:szCs w:val="52"/>
         </w:rPr>
         <w:t>DT YouTube Downloader</w:t>
       </w:r>
@@ -32,6 +65,104 @@
         <w:jc w:val="center"/>
         <w:rPr>
           <w:rFonts w:ascii="Courier New" w:hAnsi="Courier New" w:cs="Courier New"/>
+          <w:b/>
+          <w:bCs/>
+          <w:color w:val="FF0000"/>
+          <w:sz w:val="28"/>
+          <w:szCs w:val="28"/>
+        </w:rPr>
+      </w:pPr>
+      <w:r>
+        <w:rPr>
+          <w:rFonts w:ascii="Courier New" w:hAnsi="Courier New" w:cs="Courier New" w:hint="cs"/>
+          <w:b/>
+          <w:bCs/>
+          <w:color w:val="FF0000"/>
+          <w:sz w:val="28"/>
+          <w:szCs w:val="28"/>
+          <w:rtl/>
+        </w:rPr>
+        <w:t xml:space="preserve">دانلود هوشمندانه! از </w:t>
+      </w:r>
+      <w:r>
+        <w:rPr>
+          <w:rFonts w:ascii="Courier New" w:hAnsi="Courier New" w:cs="Courier New"/>
+          <w:b/>
+          <w:bCs/>
+          <w:color w:val="FF0000"/>
+          <w:sz w:val="28"/>
+          <w:szCs w:val="28"/>
+        </w:rPr>
+        <w:t>YouTube</w:t>
+      </w:r>
+    </w:p>
+    <w:p>
+      <w:pPr>
+        <w:bidi w:val="0"/>
+        <w:jc w:val="center"/>
+        <w:rPr>
+          <w:rFonts w:ascii="Courier New" w:hAnsi="Courier New" w:cs="Courier New"/>
+          <w:b/>
+          <w:bCs/>
+          <w:color w:val="FF0000"/>
+          <w:sz w:val="28"/>
+          <w:szCs w:val="28"/>
+        </w:rPr>
+      </w:pPr>
+      <w:r>
+        <w:rPr>
+          <w:rFonts w:ascii="Courier New" w:hAnsi="Courier New" w:cs="Courier New"/>
+          <w:b/>
+          <w:bCs/>
+          <w:color w:val="FF0000"/>
+          <w:sz w:val="28"/>
+          <w:szCs w:val="28"/>
+        </w:rPr>
+        <w:t>Free / Open Source / Cross Platform</w:t>
+      </w:r>
+      <w:r>
+        <w:rPr>
+          <w:rFonts w:ascii="Courier New" w:hAnsi="Courier New" w:cs="Courier New"/>
+          <w:b/>
+          <w:bCs/>
+          <w:color w:val="FF0000"/>
+          <w:sz w:val="28"/>
+          <w:szCs w:val="28"/>
+        </w:rPr>
+        <w:t xml:space="preserve"> with .NET 8.x</w:t>
+      </w:r>
+    </w:p>
+    <w:p>
+      <w:pPr>
+        <w:jc w:val="center"/>
+        <w:rPr>
+          <w:rFonts w:ascii="Courier New" w:hAnsi="Courier New" w:cs="Courier New"/>
+          <w:b/>
+          <w:bCs/>
+          <w:sz w:val="28"/>
+          <w:szCs w:val="28"/>
+          <w:rtl/>
+        </w:rPr>
+      </w:pPr>
+      <w:r>
+        <w:rPr>
+          <w:rFonts w:ascii="Courier New" w:hAnsi="Courier New" w:cs="Courier New" w:hint="cs"/>
+          <w:b/>
+          <w:bCs/>
+          <w:sz w:val="28"/>
+          <w:szCs w:val="28"/>
+          <w:rtl/>
+        </w:rPr>
+        <w:t>این برنامه، اسپانسر ندارد!</w:t>
+      </w:r>
+    </w:p>
+    <w:p>
+      <w:pPr>
+        <w:jc w:val="center"/>
+        <w:rPr>
+          <w:rFonts w:ascii="Courier New" w:hAnsi="Courier New" w:cs="Courier New"/>
+          <w:b/>
+          <w:bCs/>
           <w:sz w:val="40"/>
           <w:szCs w:val="40"/>
           <w:rtl/>
@@ -40,6 +171,8 @@
       <w:r>
         <w:rPr>
           <w:rFonts w:ascii="Courier New" w:hAnsi="Courier New" w:cs="Courier New"/>
+          <w:b/>
+          <w:bCs/>
           <w:sz w:val="40"/>
           <w:szCs w:val="40"/>
           <w:rtl/>
@@ -53,6 +186,8 @@
         <w:jc w:val="center"/>
         <w:rPr>
           <w:rFonts w:ascii="Courier New" w:hAnsi="Courier New" w:cs="Courier New"/>
+          <w:b/>
+          <w:bCs/>
           <w:sz w:val="40"/>
           <w:szCs w:val="40"/>
         </w:rPr>
@@ -60,6 +195,8 @@
       <w:r>
         <w:rPr>
           <w:rFonts w:ascii="Courier New" w:hAnsi="Courier New" w:cs="Courier New"/>
+          <w:b/>
+          <w:bCs/>
           <w:sz w:val="40"/>
           <w:szCs w:val="40"/>
         </w:rPr>
@@ -94,6 +231,740 @@
           <w:szCs w:val="24"/>
           <w:rtl/>
         </w:rPr>
+        <w:t>از آن‌جایی که فلسفه هر چیز، از خود آن چیز مهم‌تر است!</w:t>
+      </w:r>
+    </w:p>
+    <w:p>
+      <w:pPr>
+        <w:jc w:val="both"/>
+        <w:rPr>
+          <w:rFonts w:ascii="Courier New" w:hAnsi="Courier New" w:cs="Courier New"/>
+          <w:sz w:val="24"/>
+          <w:szCs w:val="24"/>
+          <w:rtl/>
+        </w:rPr>
+      </w:pPr>
+      <w:r>
+        <w:rPr>
+          <w:rFonts w:ascii="Courier New" w:hAnsi="Courier New" w:cs="Courier New"/>
+          <w:sz w:val="24"/>
+          <w:szCs w:val="24"/>
+        </w:rPr>
+        <w:tab/>
+      </w:r>
+      <w:r>
+        <w:rPr>
+          <w:rFonts w:ascii="Courier New" w:hAnsi="Courier New" w:cs="Courier New" w:hint="cs"/>
+          <w:sz w:val="24"/>
+          <w:szCs w:val="24"/>
+          <w:rtl/>
+        </w:rPr>
+        <w:t xml:space="preserve">به طور کلی، سایت </w:t>
+      </w:r>
+      <w:r>
+        <w:rPr>
+          <w:rFonts w:ascii="Courier New" w:hAnsi="Courier New" w:cs="Courier New"/>
+          <w:sz w:val="24"/>
+          <w:szCs w:val="24"/>
+        </w:rPr>
+        <w:t>YouTube</w:t>
+      </w:r>
+      <w:r>
+        <w:rPr>
+          <w:rFonts w:ascii="Courier New" w:hAnsi="Courier New" w:cs="Courier New" w:hint="cs"/>
+          <w:sz w:val="24"/>
+          <w:szCs w:val="24"/>
+          <w:rtl/>
+        </w:rPr>
+        <w:t xml:space="preserve"> امکان دانلود فیلم‌ها را نمی‌دهد!</w:t>
+      </w:r>
+    </w:p>
+    <w:p>
+      <w:pPr>
+        <w:jc w:val="both"/>
+        <w:rPr>
+          <w:rFonts w:ascii="Courier New" w:hAnsi="Courier New" w:cs="Courier New"/>
+          <w:sz w:val="24"/>
+          <w:szCs w:val="24"/>
+          <w:rtl/>
+        </w:rPr>
+      </w:pPr>
+      <w:r>
+        <w:rPr>
+          <w:rFonts w:ascii="Courier New" w:hAnsi="Courier New" w:cs="Courier New"/>
+          <w:sz w:val="24"/>
+          <w:szCs w:val="24"/>
+          <w:rtl/>
+        </w:rPr>
+        <w:tab/>
+      </w:r>
+      <w:r>
+        <w:rPr>
+          <w:rFonts w:ascii="Courier New" w:hAnsi="Courier New" w:cs="Courier New"/>
+          <w:sz w:val="24"/>
+          <w:szCs w:val="24"/>
+          <w:rtl/>
+        </w:rPr>
+        <w:tab/>
+      </w:r>
+      <w:r>
+        <w:rPr>
+          <w:rFonts w:ascii="Courier New" w:hAnsi="Courier New" w:cs="Courier New" w:hint="cs"/>
+          <w:sz w:val="24"/>
+          <w:szCs w:val="24"/>
+          <w:rtl/>
+        </w:rPr>
+        <w:t>و هر از گاهی، این سخت‌گیری را بیشتر می‌کند! (</w:t>
+      </w:r>
+      <w:r>
+        <w:rPr>
+          <w:rFonts w:ascii="Courier New" w:hAnsi="Courier New" w:cs="Courier New"/>
+          <w:sz w:val="24"/>
+          <w:szCs w:val="24"/>
+        </w:rPr>
+        <w:t>403</w:t>
+      </w:r>
+      <w:r>
+        <w:rPr>
+          <w:rFonts w:ascii="Courier New" w:hAnsi="Courier New" w:cs="Courier New" w:hint="cs"/>
+          <w:sz w:val="24"/>
+          <w:szCs w:val="24"/>
+          <w:rtl/>
+        </w:rPr>
+        <w:t>)</w:t>
+      </w:r>
+    </w:p>
+    <w:p>
+      <w:pPr>
+        <w:jc w:val="both"/>
+        <w:rPr>
+          <w:rFonts w:ascii="Courier New" w:hAnsi="Courier New" w:cs="Courier New"/>
+          <w:sz w:val="24"/>
+          <w:szCs w:val="24"/>
+          <w:rtl/>
+        </w:rPr>
+      </w:pPr>
+      <w:r>
+        <w:rPr>
+          <w:rFonts w:ascii="Courier New" w:hAnsi="Courier New" w:cs="Courier New"/>
+          <w:sz w:val="24"/>
+          <w:szCs w:val="24"/>
+          <w:rtl/>
+        </w:rPr>
+        <w:tab/>
+      </w:r>
+      <w:r>
+        <w:rPr>
+          <w:rFonts w:ascii="Courier New" w:hAnsi="Courier New" w:cs="Courier New"/>
+          <w:sz w:val="24"/>
+          <w:szCs w:val="24"/>
+          <w:rtl/>
+        </w:rPr>
+        <w:tab/>
+      </w:r>
+      <w:r>
+        <w:rPr>
+          <w:rFonts w:ascii="Courier New" w:hAnsi="Courier New" w:cs="Courier New"/>
+          <w:sz w:val="24"/>
+          <w:szCs w:val="24"/>
+          <w:rtl/>
+        </w:rPr>
+        <w:tab/>
+      </w:r>
+      <w:r>
+        <w:rPr>
+          <w:rFonts w:ascii="Courier New" w:hAnsi="Courier New" w:cs="Courier New" w:hint="cs"/>
+          <w:sz w:val="24"/>
+          <w:szCs w:val="24"/>
+          <w:rtl/>
+        </w:rPr>
+        <w:t xml:space="preserve">حتی اگر </w:t>
+      </w:r>
+      <w:r>
+        <w:rPr>
+          <w:rFonts w:ascii="Courier New" w:hAnsi="Courier New" w:cs="Courier New"/>
+          <w:sz w:val="24"/>
+          <w:szCs w:val="24"/>
+        </w:rPr>
+        <w:t>IDM</w:t>
+      </w:r>
+      <w:r>
+        <w:rPr>
+          <w:rFonts w:ascii="Courier New" w:hAnsi="Courier New" w:cs="Courier New" w:hint="cs"/>
+          <w:sz w:val="24"/>
+          <w:szCs w:val="24"/>
+          <w:rtl/>
+        </w:rPr>
+        <w:t xml:space="preserve"> اوریجینال داشته باشیم!</w:t>
+      </w:r>
+    </w:p>
+    <w:p>
+      <w:pPr>
+        <w:jc w:val="both"/>
+        <w:rPr>
+          <w:rFonts w:ascii="Courier New" w:hAnsi="Courier New" w:cs="Courier New"/>
+          <w:sz w:val="24"/>
+          <w:szCs w:val="24"/>
+          <w:rtl/>
+        </w:rPr>
+      </w:pPr>
+      <w:r>
+        <w:rPr>
+          <w:rFonts w:ascii="Courier New" w:hAnsi="Courier New" w:cs="Courier New"/>
+          <w:sz w:val="24"/>
+          <w:szCs w:val="24"/>
+          <w:rtl/>
+        </w:rPr>
+        <w:tab/>
+      </w:r>
+      <w:r>
+        <w:rPr>
+          <w:rFonts w:ascii="Courier New" w:hAnsi="Courier New" w:cs="Courier New" w:hint="cs"/>
+          <w:sz w:val="24"/>
+          <w:szCs w:val="24"/>
+          <w:rtl/>
+        </w:rPr>
+        <w:t xml:space="preserve">برنامه‌هایی مانند </w:t>
+      </w:r>
+      <w:r>
+        <w:rPr>
+          <w:rFonts w:ascii="Courier New" w:hAnsi="Courier New" w:cs="Courier New"/>
+          <w:sz w:val="24"/>
+          <w:szCs w:val="24"/>
+        </w:rPr>
+        <w:t>IDM</w:t>
+      </w:r>
+      <w:r>
+        <w:rPr>
+          <w:rFonts w:ascii="Courier New" w:hAnsi="Courier New" w:cs="Courier New" w:hint="cs"/>
+          <w:sz w:val="24"/>
+          <w:szCs w:val="24"/>
+          <w:rtl/>
+        </w:rPr>
+        <w:t>، زیرنویس (انگلیسی) فیلم‌ها را دانلود نمی‌کند!</w:t>
+      </w:r>
+    </w:p>
+    <w:p>
+      <w:pPr>
+        <w:jc w:val="both"/>
+        <w:rPr>
+          <w:rFonts w:ascii="Courier New" w:hAnsi="Courier New" w:cs="Courier New"/>
+          <w:sz w:val="24"/>
+          <w:szCs w:val="24"/>
+          <w:rtl/>
+        </w:rPr>
+      </w:pPr>
+      <w:r>
+        <w:rPr>
+          <w:rFonts w:ascii="Courier New" w:hAnsi="Courier New" w:cs="Courier New"/>
+          <w:sz w:val="24"/>
+          <w:szCs w:val="24"/>
+          <w:rtl/>
+        </w:rPr>
+        <w:tab/>
+      </w:r>
+      <w:r>
+        <w:rPr>
+          <w:rFonts w:ascii="Courier New" w:hAnsi="Courier New" w:cs="Courier New" w:hint="cs"/>
+          <w:sz w:val="24"/>
+          <w:szCs w:val="24"/>
+          <w:rtl/>
+        </w:rPr>
+        <w:t xml:space="preserve">در نام فایل، صرفا </w:t>
+      </w:r>
+      <w:r>
+        <w:rPr>
+          <w:rFonts w:ascii="Courier New" w:hAnsi="Courier New" w:cs="Courier New"/>
+          <w:sz w:val="24"/>
+          <w:szCs w:val="24"/>
+        </w:rPr>
+        <w:t>Video Title</w:t>
+      </w:r>
+      <w:r>
+        <w:rPr>
+          <w:rFonts w:ascii="Courier New" w:hAnsi="Courier New" w:cs="Courier New" w:hint="cs"/>
+          <w:sz w:val="24"/>
+          <w:szCs w:val="24"/>
+          <w:rtl/>
+        </w:rPr>
+        <w:t xml:space="preserve"> ذخیره می‌شود! و از روی آن نمی‌توان به اطلاعات بیشتری، برای آینده دسترسی داشت!</w:t>
+      </w:r>
+    </w:p>
+    <w:p>
+      <w:pPr>
+        <w:jc w:val="both"/>
+        <w:rPr>
+          <w:rFonts w:ascii="Courier New" w:hAnsi="Courier New" w:cs="Courier New"/>
+          <w:sz w:val="24"/>
+          <w:szCs w:val="24"/>
+          <w:rtl/>
+        </w:rPr>
+      </w:pPr>
+      <w:r>
+        <w:rPr>
+          <w:rFonts w:ascii="Courier New" w:hAnsi="Courier New" w:cs="Courier New"/>
+          <w:sz w:val="24"/>
+          <w:szCs w:val="24"/>
+          <w:rtl/>
+        </w:rPr>
+        <w:tab/>
+      </w:r>
+      <w:r>
+        <w:rPr>
+          <w:rFonts w:ascii="Courier New" w:hAnsi="Courier New" w:cs="Courier New" w:hint="cs"/>
+          <w:sz w:val="24"/>
+          <w:szCs w:val="24"/>
+          <w:rtl/>
+        </w:rPr>
+        <w:t>کد منحصر به فرد کانال</w:t>
+      </w:r>
+    </w:p>
+    <w:p>
+      <w:pPr>
+        <w:jc w:val="both"/>
+        <w:rPr>
+          <w:rFonts w:ascii="Courier New" w:hAnsi="Courier New" w:cs="Courier New"/>
+          <w:sz w:val="24"/>
+          <w:szCs w:val="24"/>
+          <w:rtl/>
+        </w:rPr>
+      </w:pPr>
+      <w:r>
+        <w:rPr>
+          <w:rFonts w:ascii="Courier New" w:hAnsi="Courier New" w:cs="Courier New"/>
+          <w:sz w:val="24"/>
+          <w:szCs w:val="24"/>
+          <w:rtl/>
+        </w:rPr>
+        <w:tab/>
+      </w:r>
+      <w:r>
+        <w:rPr>
+          <w:rFonts w:ascii="Courier New" w:hAnsi="Courier New" w:cs="Courier New" w:hint="cs"/>
+          <w:sz w:val="24"/>
+          <w:szCs w:val="24"/>
+          <w:rtl/>
+        </w:rPr>
+        <w:t>عنوان کانال</w:t>
+      </w:r>
+    </w:p>
+    <w:p>
+      <w:pPr>
+        <w:jc w:val="both"/>
+        <w:rPr>
+          <w:rFonts w:ascii="Courier New" w:hAnsi="Courier New" w:cs="Courier New" w:hint="cs"/>
+          <w:b/>
+          <w:bCs/>
+          <w:color w:val="FF0000"/>
+          <w:sz w:val="24"/>
+          <w:szCs w:val="24"/>
+          <w:rtl/>
+        </w:rPr>
+      </w:pPr>
+      <w:r>
+        <w:rPr>
+          <w:rFonts w:ascii="Courier New" w:hAnsi="Courier New" w:cs="Courier New"/>
+          <w:b/>
+          <w:bCs/>
+          <w:color w:val="FF0000"/>
+          <w:sz w:val="24"/>
+          <w:szCs w:val="24"/>
+          <w:rtl/>
+        </w:rPr>
+        <w:tab/>
+      </w:r>
+      <w:r>
+        <w:rPr>
+          <w:rFonts w:ascii="Courier New" w:hAnsi="Courier New" w:cs="Courier New" w:hint="cs"/>
+          <w:b/>
+          <w:bCs/>
+          <w:color w:val="FF0000"/>
+          <w:sz w:val="24"/>
+          <w:szCs w:val="24"/>
+          <w:rtl/>
+        </w:rPr>
+        <w:t xml:space="preserve">تاریخ آپلود فایل در </w:t>
+      </w:r>
+      <w:r>
+        <w:rPr>
+          <w:rFonts w:ascii="Courier New" w:hAnsi="Courier New" w:cs="Courier New"/>
+          <w:b/>
+          <w:bCs/>
+          <w:color w:val="FF0000"/>
+          <w:sz w:val="24"/>
+          <w:szCs w:val="24"/>
+        </w:rPr>
+        <w:t>YouTube</w:t>
+      </w:r>
+      <w:r>
+        <w:rPr>
+          <w:rFonts w:ascii="Courier New" w:hAnsi="Courier New" w:cs="Courier New" w:hint="cs"/>
+          <w:b/>
+          <w:bCs/>
+          <w:color w:val="FF0000"/>
+          <w:sz w:val="24"/>
+          <w:szCs w:val="24"/>
+          <w:rtl/>
+        </w:rPr>
+        <w:t xml:space="preserve"> توسط صاحب کانال</w:t>
+      </w:r>
+    </w:p>
+    <w:p>
+      <w:pPr>
+        <w:jc w:val="both"/>
+        <w:rPr>
+          <w:rFonts w:ascii="Courier New" w:hAnsi="Courier New" w:cs="Courier New"/>
+          <w:b/>
+          <w:bCs/>
+          <w:sz w:val="24"/>
+          <w:szCs w:val="24"/>
+          <w:rtl/>
+        </w:rPr>
+      </w:pPr>
+      <w:r>
+        <w:rPr>
+          <w:rFonts w:ascii="Courier New" w:hAnsi="Courier New" w:cs="Courier New"/>
+          <w:b/>
+          <w:bCs/>
+          <w:color w:val="FF0000"/>
+          <w:sz w:val="24"/>
+          <w:szCs w:val="24"/>
+          <w:rtl/>
+        </w:rPr>
+        <w:tab/>
+      </w:r>
+      <w:r>
+        <w:rPr>
+          <w:rFonts w:ascii="Courier New" w:hAnsi="Courier New" w:cs="Courier New" w:hint="cs"/>
+          <w:b/>
+          <w:bCs/>
+          <w:color w:val="FF0000"/>
+          <w:sz w:val="24"/>
+          <w:szCs w:val="24"/>
+          <w:rtl/>
+        </w:rPr>
+        <w:t>کد منحصر به فرد فیلم، برای عدم دانلود فایل‌های تکراری!</w:t>
+      </w:r>
+    </w:p>
+    <w:p>
+      <w:pPr>
+        <w:jc w:val="both"/>
+        <w:rPr>
+          <w:rFonts w:ascii="Courier New" w:hAnsi="Courier New" w:cs="Courier New"/>
+          <w:sz w:val="24"/>
+          <w:szCs w:val="24"/>
+          <w:rtl/>
+        </w:rPr>
+      </w:pPr>
+      <w:r>
+        <w:rPr>
+          <w:rFonts w:ascii="Courier New" w:hAnsi="Courier New" w:cs="Courier New"/>
+          <w:sz w:val="24"/>
+          <w:szCs w:val="24"/>
+          <w:rtl/>
+        </w:rPr>
+        <w:tab/>
+      </w:r>
+      <w:r>
+        <w:rPr>
+          <w:rFonts w:ascii="Courier New" w:hAnsi="Courier New" w:cs="Courier New" w:hint="cs"/>
+          <w:sz w:val="24"/>
+          <w:szCs w:val="24"/>
+          <w:rtl/>
+        </w:rPr>
+        <w:t>کیفیت (</w:t>
+      </w:r>
+      <w:r>
+        <w:rPr>
+          <w:rFonts w:ascii="Courier New" w:hAnsi="Courier New" w:cs="Courier New"/>
+          <w:sz w:val="24"/>
+          <w:szCs w:val="24"/>
+        </w:rPr>
+        <w:t>Quality</w:t>
+      </w:r>
+      <w:r>
+        <w:rPr>
+          <w:rFonts w:ascii="Courier New" w:hAnsi="Courier New" w:cs="Courier New" w:hint="cs"/>
+          <w:sz w:val="24"/>
+          <w:szCs w:val="24"/>
+          <w:rtl/>
+        </w:rPr>
+        <w:t>)</w:t>
+      </w:r>
+    </w:p>
+    <w:p>
+      <w:pPr>
+        <w:jc w:val="both"/>
+        <w:rPr>
+          <w:rFonts w:ascii="Courier New" w:hAnsi="Courier New" w:cs="Courier New"/>
+          <w:sz w:val="24"/>
+          <w:szCs w:val="24"/>
+        </w:rPr>
+      </w:pPr>
+      <w:r>
+        <w:rPr>
+          <w:rFonts w:ascii="Courier New" w:hAnsi="Courier New" w:cs="Courier New"/>
+          <w:sz w:val="24"/>
+          <w:szCs w:val="24"/>
+          <w:rtl/>
+        </w:rPr>
+        <w:tab/>
+      </w:r>
+      <w:r>
+        <w:rPr>
+          <w:rFonts w:ascii="Courier New" w:hAnsi="Courier New" w:cs="Courier New" w:hint="cs"/>
+          <w:sz w:val="24"/>
+          <w:szCs w:val="24"/>
+          <w:rtl/>
+        </w:rPr>
+        <w:t xml:space="preserve">مقدار </w:t>
+      </w:r>
+      <w:r>
+        <w:rPr>
+          <w:rFonts w:ascii="Courier New" w:hAnsi="Courier New" w:cs="Courier New"/>
+          <w:sz w:val="24"/>
+          <w:szCs w:val="24"/>
+        </w:rPr>
+        <w:t>Frame Per Second</w:t>
+      </w:r>
+    </w:p>
+    <w:p>
+      <w:pPr>
+        <w:bidi w:val="0"/>
+        <w:rPr>
+          <w:rFonts w:ascii="Courier New" w:hAnsi="Courier New" w:cs="Courier New"/>
+          <w:sz w:val="24"/>
+          <w:szCs w:val="24"/>
+        </w:rPr>
+      </w:pPr>
+    </w:p>
+    <w:p>
+      <w:pPr>
+        <w:bidi w:val="0"/>
+        <w:rPr>
+          <w:rFonts w:ascii="Courier New" w:hAnsi="Courier New" w:cs="Courier New" w:hint="cs"/>
+          <w:sz w:val="24"/>
+          <w:szCs w:val="24"/>
+        </w:rPr>
+      </w:pPr>
+      <w:r>
+        <w:rPr>
+          <w:rFonts w:ascii="Courier New" w:hAnsi="Courier New" w:cs="Courier New"/>
+          <w:sz w:val="24"/>
+          <w:szCs w:val="24"/>
+        </w:rPr>
+        <w:t>API Design 101 From Basics to Best Practices</w:t>
+      </w:r>
+      <w:r>
+        <w:rPr>
+          <w:rFonts w:ascii="Courier New" w:hAnsi="Courier New" w:cs="Courier New"/>
+          <w:sz w:val="24"/>
+          <w:szCs w:val="24"/>
+        </w:rPr>
+        <w:t>.mp4</w:t>
+      </w:r>
+    </w:p>
+    <w:p>
+      <w:pPr>
+        <w:bidi w:val="0"/>
+        <w:rPr>
+          <w:rFonts w:ascii="Courier New" w:hAnsi="Courier New" w:cs="Courier New"/>
+          <w:sz w:val="24"/>
+          <w:szCs w:val="24"/>
+        </w:rPr>
+      </w:pPr>
+    </w:p>
+    <w:p>
+      <w:pPr>
+        <w:bidi w:val="0"/>
+        <w:rPr>
+          <w:rFonts w:ascii="Courier New" w:hAnsi="Courier New" w:cs="Courier New" w:hint="cs"/>
+          <w:sz w:val="24"/>
+          <w:szCs w:val="24"/>
+        </w:rPr>
+      </w:pPr>
+      <w:r>
+        <w:rPr>
+          <w:rFonts w:ascii="Courier New" w:hAnsi="Courier New" w:cs="Courier New"/>
+          <w:b/>
+          <w:bCs/>
+          <w:color w:val="FF0000"/>
+          <w:sz w:val="24"/>
+          <w:szCs w:val="24"/>
+        </w:rPr>
+        <w:t>UC__zoQSleSVci-tlhkCYaEg</w:t>
+      </w:r>
+      <w:r>
+        <w:rPr>
+          <w:rFonts w:ascii="Courier New" w:hAnsi="Courier New" w:cs="Courier New"/>
+          <w:sz w:val="24"/>
+          <w:szCs w:val="24"/>
+        </w:rPr>
+        <w:t>_</w:t>
+      </w:r>
+      <w:r>
+        <w:rPr>
+          <w:rFonts w:ascii="Courier New" w:hAnsi="Courier New" w:cs="Courier New"/>
+          <w:b/>
+          <w:bCs/>
+          <w:color w:val="4472C4" w:themeColor="accent1"/>
+          <w:sz w:val="24"/>
+          <w:szCs w:val="24"/>
+        </w:rPr>
+        <w:t>1402_09_07</w:t>
+      </w:r>
+      <w:r>
+        <w:rPr>
+          <w:rFonts w:ascii="Courier New" w:hAnsi="Courier New" w:cs="Courier New"/>
+          <w:sz w:val="24"/>
+          <w:szCs w:val="24"/>
+        </w:rPr>
+        <w:t>_</w:t>
+      </w:r>
+      <w:r>
+        <w:rPr>
+          <w:rFonts w:ascii="Courier New" w:hAnsi="Courier New" w:cs="Courier New"/>
+          <w:b/>
+          <w:bCs/>
+          <w:color w:val="FF0000"/>
+          <w:sz w:val="24"/>
+          <w:szCs w:val="24"/>
+        </w:rPr>
+        <w:t>7QfswaV0re4</w:t>
+      </w:r>
+      <w:r>
+        <w:rPr>
+          <w:rFonts w:ascii="Courier New" w:hAnsi="Courier New" w:cs="Courier New"/>
+          <w:sz w:val="24"/>
+          <w:szCs w:val="24"/>
+        </w:rPr>
+        <w:t>_</w:t>
+      </w:r>
+      <w:r>
+        <w:rPr>
+          <w:rFonts w:ascii="Courier New" w:hAnsi="Courier New" w:cs="Courier New"/>
+          <w:b/>
+          <w:bCs/>
+          <w:color w:val="4472C4" w:themeColor="accent1"/>
+          <w:sz w:val="24"/>
+          <w:szCs w:val="24"/>
+        </w:rPr>
+        <w:t>Hayk Simonyan</w:t>
+      </w:r>
+      <w:r>
+        <w:rPr>
+          <w:rFonts w:ascii="Courier New" w:hAnsi="Courier New" w:cs="Courier New"/>
+          <w:sz w:val="24"/>
+          <w:szCs w:val="24"/>
+        </w:rPr>
+        <w:t>_</w:t>
+      </w:r>
+      <w:r>
+        <w:rPr>
+          <w:rFonts w:ascii="Courier New" w:hAnsi="Courier New" w:cs="Courier New"/>
+          <w:b/>
+          <w:bCs/>
+          <w:color w:val="70AD47" w:themeColor="accent6"/>
+          <w:sz w:val="24"/>
+          <w:szCs w:val="24"/>
+        </w:rPr>
+        <w:t>API Design 101 From Basics to Best Practices</w:t>
+      </w:r>
+      <w:r>
+        <w:rPr>
+          <w:rFonts w:ascii="Courier New" w:hAnsi="Courier New" w:cs="Courier New"/>
+          <w:sz w:val="24"/>
+          <w:szCs w:val="24"/>
+        </w:rPr>
+        <w:t>_</w:t>
+      </w:r>
+      <w:r>
+        <w:rPr>
+          <w:rFonts w:ascii="Courier New" w:hAnsi="Courier New" w:cs="Courier New"/>
+          <w:b/>
+          <w:bCs/>
+          <w:sz w:val="24"/>
+          <w:szCs w:val="24"/>
+        </w:rPr>
+        <w:t>1080</w:t>
+      </w:r>
+      <w:r>
+        <w:rPr>
+          <w:rFonts w:ascii="Courier New" w:hAnsi="Courier New" w:cs="Courier New"/>
+          <w:sz w:val="24"/>
+          <w:szCs w:val="24"/>
+        </w:rPr>
+        <w:t>_</w:t>
+      </w:r>
+      <w:r>
+        <w:rPr>
+          <w:rFonts w:ascii="Courier New" w:hAnsi="Courier New" w:cs="Courier New"/>
+          <w:b/>
+          <w:bCs/>
+          <w:sz w:val="24"/>
+          <w:szCs w:val="24"/>
+        </w:rPr>
+        <w:t>24</w:t>
+      </w:r>
+      <w:r>
+        <w:rPr>
+          <w:rFonts w:ascii="Courier New" w:hAnsi="Courier New" w:cs="Courier New"/>
+          <w:sz w:val="24"/>
+          <w:szCs w:val="24"/>
+        </w:rPr>
+        <w:t>.mp4</w:t>
+      </w:r>
+    </w:p>
+    <w:p>
+      <w:pPr>
+        <w:bidi w:val="0"/>
+        <w:jc w:val="right"/>
+        <w:rPr>
+          <w:rFonts w:ascii="Courier New" w:hAnsi="Courier New" w:cs="Courier New"/>
+          <w:sz w:val="24"/>
+          <w:szCs w:val="24"/>
+          <w:rtl/>
+        </w:rPr>
+      </w:pPr>
+    </w:p>
+    <w:p>
+      <w:pPr>
+        <w:bidi w:val="0"/>
+        <w:rPr>
+          <w:rFonts w:ascii="Courier New" w:hAnsi="Courier New" w:cs="Courier New"/>
+          <w:sz w:val="24"/>
+          <w:szCs w:val="24"/>
+          <w:rtl/>
+        </w:rPr>
+      </w:pPr>
+      <w:r>
+        <w:rPr>
+          <w:rFonts w:ascii="Courier New" w:hAnsi="Courier New" w:cs="Courier New"/>
+          <w:sz w:val="24"/>
+          <w:szCs w:val="24"/>
+          <w:rtl/>
+        </w:rPr>
+        <w:br w:type="page"/>
+      </w:r>
+    </w:p>
+    <w:p>
+      <w:pPr>
+        <w:jc w:val="both"/>
+        <w:rPr>
+          <w:rFonts w:ascii="Courier New" w:hAnsi="Courier New" w:cs="Courier New"/>
+          <w:sz w:val="24"/>
+          <w:szCs w:val="24"/>
+          <w:rtl/>
+        </w:rPr>
+      </w:pPr>
+      <w:r>
+        <w:rPr>
+          <w:rFonts w:ascii="Courier New" w:hAnsi="Courier New" w:cs="Courier New" w:hint="cs"/>
+          <w:sz w:val="24"/>
+          <w:szCs w:val="24"/>
+          <w:rtl/>
+        </w:rPr>
+        <w:lastRenderedPageBreak/>
         <w:t>برای استفاده از این برنامه، باید از نشانی ذیل</w:t>
       </w:r>
       <w:r>
@@ -150,19 +1021,9 @@
     </w:p>
     <w:p>
       <w:pPr>
-        <w:rPr>
-          <w:rFonts w:ascii="Courier New" w:hAnsi="Courier New" w:cs="Courier New"/>
-          <w:sz w:val="24"/>
-          <w:szCs w:val="24"/>
-          <w:rtl/>
-        </w:rPr>
-      </w:pPr>
-    </w:p>
-    <w:p>
-      <w:pPr>
         <w:jc w:val="both"/>
         <w:rPr>
-          <w:rFonts w:ascii="Courier New" w:hAnsi="Courier New" w:cs="Courier New"/>
+          <w:rFonts w:ascii="Courier New" w:hAnsi="Courier New" w:cs="Courier New" w:hint="cs"/>
           <w:sz w:val="24"/>
           <w:szCs w:val="24"/>
           <w:rtl/>
@@ -279,29 +1140,27 @@
           <w:sz w:val="24"/>
           <w:szCs w:val="24"/>
         </w:rPr>
-        <w:t>D:\Download\FFMpeg\ffmpeg-windows-x64\ffmpeg.exe</w:t>
-      </w:r>
-    </w:p>
-    <w:p>
-      <w:pPr>
-        <w:bidi w:val="0"/>
-        <w:jc w:val="both"/>
-        <w:rPr>
-          <w:rFonts w:ascii="Courier New" w:hAnsi="Courier New" w:cs="Courier New"/>
-          <w:sz w:val="24"/>
-          <w:szCs w:val="24"/>
-        </w:rPr>
-      </w:pPr>
-    </w:p>
-    <w:p>
-      <w:pPr>
-        <w:rPr>
-          <w:rFonts w:ascii="Courier New" w:hAnsi="Courier New" w:cs="Courier New" w:hint="cs"/>
-          <w:sz w:val="24"/>
-          <w:szCs w:val="24"/>
-          <w:rtl/>
-        </w:rPr>
-      </w:pPr>
+        <w:t>D:\FFMpeg\ffmpeg-windows-x64\ffmpeg.exe</w:t>
+      </w:r>
+    </w:p>
+    <w:p>
+      <w:pPr>
+        <w:rPr>
+          <w:rFonts w:ascii="Courier New" w:hAnsi="Courier New" w:cs="Courier New" w:hint="cs"/>
+          <w:sz w:val="24"/>
+          <w:szCs w:val="24"/>
+          <w:rtl/>
+        </w:rPr>
+      </w:pPr>
+      <w:r>
+        <w:rPr>
+          <w:rFonts w:ascii="Courier New" w:hAnsi="Courier New" w:cs="Courier New" w:hint="cs"/>
+          <w:sz w:val="24"/>
+          <w:szCs w:val="24"/>
+          <w:rtl/>
+        </w:rPr>
+        <w:t>ولی چرا؟</w:t>
+      </w:r>
     </w:p>
     <w:sectPr>
       <w:pgSz w:w="11906" w:h="16838"/>

</xml_diff>